<commit_message>
przyadek uzycia 1 doday
</commit_message>
<xml_diff>
--- a/PracaInzV2/MojeWersje/praca inżynierska Grzegorz_Malarski V3.docx
+++ b/PracaInzV2/MojeWersje/praca inżynierska Grzegorz_Malarski V3.docx
@@ -2524,10 +2524,7 @@
       </w:r>
       <w:proofErr w:type="gramEnd"/>
       <w:r>
-        <w:t xml:space="preserve"> </w:t>
-      </w:r>
-      <w:r>
-        <w:t>które mogą być wykonywane na czas lub przez określoną ilość powtórzeń</w:t>
+        <w:t xml:space="preserve"> które mogą być wykonywane na czas lub przez określoną ilość powtórzeń</w:t>
       </w:r>
     </w:p>
     <w:p>
@@ -2710,11 +2707,13 @@
       <w:pPr>
         <w:pStyle w:val="Nagwek1"/>
       </w:pPr>
+      <w:proofErr w:type="spellStart"/>
       <w:r>
         <w:lastRenderedPageBreak/>
         <w:t>Analiza</w:t>
       </w:r>
       <w:bookmarkEnd w:id="6"/>
+      <w:proofErr w:type="spellEnd"/>
       <w:r>
         <w:t xml:space="preserve">    </w:t>
       </w:r>
@@ -2808,7 +2807,15 @@
         <w:pStyle w:val="MojNormalny"/>
       </w:pPr>
       <w:r>
-        <w:t>Poniżej w rozdziale zaprezentowano założenia ogólne systemu, wymagania funkcjonalne oraz pozafunkcjonalne, wymagania dotyczące systemu, jego modelowanie w języku UML. Ponadto na końcu rozdziału przedstawiono technologie w których realizowany będzie projekt.</w:t>
+        <w:t xml:space="preserve">Poniżej w rozdziale zaprezentowano założenia ogólne systemu, wymagania funkcjonalne oraz </w:t>
+      </w:r>
+      <w:proofErr w:type="spellStart"/>
+      <w:r>
+        <w:t>pozafunkcjonalne</w:t>
+      </w:r>
+      <w:proofErr w:type="spellEnd"/>
+      <w:r>
+        <w:t>, wymagania dotyczące systemu, jego modelowanie w języku UML. Ponadto na końcu rozdziału przedstawiono technologie w których realizowany będzie projekt.</w:t>
       </w:r>
     </w:p>
     <w:p>
@@ -2877,6 +2884,16 @@
         <w:t>:</w:t>
       </w:r>
       <w:bookmarkEnd w:id="8"/>
+    </w:p>
+    <w:p>
+      <w:pPr>
+        <w:pStyle w:val="3-Nagwek"/>
+        <w:numPr>
+          <w:ilvl w:val="0"/>
+          <w:numId w:val="0"/>
+        </w:numPr>
+        <w:ind w:left="720"/>
+      </w:pPr>
     </w:p>
     <w:p>
       <w:pPr>
@@ -3708,7 +3725,31 @@
       </w:r>
       <w:proofErr w:type="gramEnd"/>
       <w:r>
-        <w:t xml:space="preserve"> których sposób wykonania może się róznić w zależności od preferencji oraz upodobań. Dlatego też niektóre ćwiczenia mogą pojawiać sie w aplikacji wielokrotnie, różnić będą się wspomnianymi szczegółami. Ćwiczenia są przypisane do konkretnych kategorii oraz podzielone na poziomy tródności. Wszystkie ćwiczenia zawierają opis wykonania lub link do materiału wideo z instruktarzem. Użytkownik posiada też opcję dodania własnych notatek</w:t>
+        <w:t xml:space="preserve"> których sposób wykonania może się </w:t>
+      </w:r>
+      <w:proofErr w:type="spellStart"/>
+      <w:r>
+        <w:t>róznić</w:t>
+      </w:r>
+      <w:proofErr w:type="spellEnd"/>
+      <w:r>
+        <w:t xml:space="preserve"> w zależności od preferencji oraz upodobań. Dlatego też niektóre ćwiczenia mogą pojawiać </w:t>
+      </w:r>
+      <w:proofErr w:type="spellStart"/>
+      <w:r>
+        <w:t>sie</w:t>
+      </w:r>
+      <w:proofErr w:type="spellEnd"/>
+      <w:r>
+        <w:t xml:space="preserve"> w aplikacji wielokrotnie, różnić będą się wspomnianymi szczegółami. Ćwiczenia są przypisane do konkretnych kategorii oraz podzielone na poziomy </w:t>
+      </w:r>
+      <w:proofErr w:type="spellStart"/>
+      <w:r>
+        <w:t>tródności</w:t>
+      </w:r>
+      <w:proofErr w:type="spellEnd"/>
+      <w:r>
+        <w:t>. Wszystkie ćwiczenia zawierają opis wykonania lub link do materiału wideo z instruktarzem. Użytkownik posiada też opcję dodania własnych notatek</w:t>
       </w:r>
       <w:r>
         <w:t>,</w:t>
@@ -3725,7 +3766,15 @@
         <w:t>w</w:t>
       </w:r>
       <w:r>
-        <w:t>orzenie kalendarza na dany miesiąc, można będzie go wyświetlić w dwoch wersjach widokowych tygodniowej lub miesięcznej. Dostępna jest również możliwość dodania notatek na temat aktywności fizycznych wykonywanych w tym okresie.</w:t>
+        <w:t xml:space="preserve">orzenie kalendarza na dany miesiąc, można będzie go wyświetlić w </w:t>
+      </w:r>
+      <w:proofErr w:type="spellStart"/>
+      <w:r>
+        <w:t>dwoch</w:t>
+      </w:r>
+      <w:proofErr w:type="spellEnd"/>
+      <w:r>
+        <w:t xml:space="preserve"> wersjach widokowych tygodniowej lub miesięcznej. Dostępna jest również możliwość dodania notatek na temat aktywności fizycznych wykonywanych w tym okresie.</w:t>
       </w:r>
     </w:p>
     <w:p>
@@ -3811,13 +3860,41 @@
           <w:szCs w:val="24"/>
         </w:rPr>
       </w:pPr>
-      <w:r>
-        <w:rPr>
-          <w:rFonts w:ascii="Times New Roman" w:hAnsi="Times New Roman" w:cs="Times New Roman"/>
-          <w:sz w:val="24"/>
-          <w:szCs w:val="24"/>
-        </w:rPr>
-        <w:t>Statyski mają za zadanie pomóc użytkownikowi w doborze odpowiednich obciążeń, ponadto dostępne będa wykresy które umożliwią monitorowanie progresu oraz innych kryteriów.</w:t>
+      <w:proofErr w:type="spellStart"/>
+      <w:r>
+        <w:rPr>
+          <w:rFonts w:ascii="Times New Roman" w:hAnsi="Times New Roman" w:cs="Times New Roman"/>
+          <w:sz w:val="24"/>
+          <w:szCs w:val="24"/>
+        </w:rPr>
+        <w:t>Statyski</w:t>
+      </w:r>
+      <w:proofErr w:type="spellEnd"/>
+      <w:r>
+        <w:rPr>
+          <w:rFonts w:ascii="Times New Roman" w:hAnsi="Times New Roman" w:cs="Times New Roman"/>
+          <w:sz w:val="24"/>
+          <w:szCs w:val="24"/>
+        </w:rPr>
+        <w:t xml:space="preserve"> mają za zadanie pomóc użytkownikowi w doborze odpowiednich obciążeń, ponadto dostępne </w:t>
+      </w:r>
+      <w:proofErr w:type="spellStart"/>
+      <w:r>
+        <w:rPr>
+          <w:rFonts w:ascii="Times New Roman" w:hAnsi="Times New Roman" w:cs="Times New Roman"/>
+          <w:sz w:val="24"/>
+          <w:szCs w:val="24"/>
+        </w:rPr>
+        <w:t>będa</w:t>
+      </w:r>
+      <w:proofErr w:type="spellEnd"/>
+      <w:r>
+        <w:rPr>
+          <w:rFonts w:ascii="Times New Roman" w:hAnsi="Times New Roman" w:cs="Times New Roman"/>
+          <w:sz w:val="24"/>
+          <w:szCs w:val="24"/>
+        </w:rPr>
+        <w:t xml:space="preserve"> wykresy które umożliwią monitorowanie progresu oraz innych kryteriów.</w:t>
       </w:r>
     </w:p>
     <w:p>
@@ -3842,7 +3919,43 @@
           <w:sz w:val="24"/>
           <w:szCs w:val="24"/>
         </w:rPr>
-        <w:t>Aplikacja pozwala też na interakcję z innmi użytkownikami za pomocą blogu, na którym będzie można podzielić sie swoim treningiem lub zadawać pytania. Każdy post zawiera opcję komentarza.</w:t>
+        <w:t xml:space="preserve">Aplikacja pozwala też na interakcję z </w:t>
+      </w:r>
+      <w:proofErr w:type="spellStart"/>
+      <w:r>
+        <w:rPr>
+          <w:rFonts w:ascii="Times New Roman" w:hAnsi="Times New Roman" w:cs="Times New Roman"/>
+          <w:sz w:val="24"/>
+          <w:szCs w:val="24"/>
+        </w:rPr>
+        <w:t>innmi</w:t>
+      </w:r>
+      <w:proofErr w:type="spellEnd"/>
+      <w:r>
+        <w:rPr>
+          <w:rFonts w:ascii="Times New Roman" w:hAnsi="Times New Roman" w:cs="Times New Roman"/>
+          <w:sz w:val="24"/>
+          <w:szCs w:val="24"/>
+        </w:rPr>
+        <w:t xml:space="preserve"> użytkownikami za pomocą blogu, na którym będzie można podzielić </w:t>
+      </w:r>
+      <w:proofErr w:type="spellStart"/>
+      <w:r>
+        <w:rPr>
+          <w:rFonts w:ascii="Times New Roman" w:hAnsi="Times New Roman" w:cs="Times New Roman"/>
+          <w:sz w:val="24"/>
+          <w:szCs w:val="24"/>
+        </w:rPr>
+        <w:t>sie</w:t>
+      </w:r>
+      <w:proofErr w:type="spellEnd"/>
+      <w:r>
+        <w:rPr>
+          <w:rFonts w:ascii="Times New Roman" w:hAnsi="Times New Roman" w:cs="Times New Roman"/>
+          <w:sz w:val="24"/>
+          <w:szCs w:val="24"/>
+        </w:rPr>
+        <w:t xml:space="preserve"> swoim treningiem lub zadawać pytania. Każdy post zawiera opcję komentarza.</w:t>
       </w:r>
     </w:p>
     <w:p>
@@ -4456,13 +4569,23 @@
           <w:szCs w:val="24"/>
         </w:rPr>
       </w:pPr>
-      <w:r>
-        <w:rPr>
-          <w:rFonts w:ascii="Times New Roman" w:hAnsi="Times New Roman" w:cs="Times New Roman"/>
-          <w:sz w:val="24"/>
-          <w:szCs w:val="24"/>
-        </w:rPr>
-        <w:t>Gymlify - dziennik treningowy na siłownię</w:t>
+      <w:proofErr w:type="spellStart"/>
+      <w:r>
+        <w:rPr>
+          <w:rFonts w:ascii="Times New Roman" w:hAnsi="Times New Roman" w:cs="Times New Roman"/>
+          <w:sz w:val="24"/>
+          <w:szCs w:val="24"/>
+        </w:rPr>
+        <w:t>Gymlify</w:t>
+      </w:r>
+      <w:proofErr w:type="spellEnd"/>
+      <w:r>
+        <w:rPr>
+          <w:rFonts w:ascii="Times New Roman" w:hAnsi="Times New Roman" w:cs="Times New Roman"/>
+          <w:sz w:val="24"/>
+          <w:szCs w:val="24"/>
+        </w:rPr>
+        <w:t xml:space="preserve"> - dziennik treningowy na siłownię</w:t>
       </w:r>
     </w:p>
     <w:p>
@@ -4868,7 +4991,43 @@
           <w:sz w:val="24"/>
           <w:szCs w:val="24"/>
         </w:rPr>
-        <w:t>Brak kategorii treningów typu crossfit które ostatnio cieszą sie ogrmną popularnością</w:t>
+        <w:t xml:space="preserve">Brak kategorii treningów typu crossfit które ostatnio cieszą </w:t>
+      </w:r>
+      <w:proofErr w:type="spellStart"/>
+      <w:r>
+        <w:rPr>
+          <w:rFonts w:ascii="Times New Roman" w:hAnsi="Times New Roman" w:cs="Times New Roman"/>
+          <w:sz w:val="24"/>
+          <w:szCs w:val="24"/>
+        </w:rPr>
+        <w:t>sie</w:t>
+      </w:r>
+      <w:proofErr w:type="spellEnd"/>
+      <w:r>
+        <w:rPr>
+          <w:rFonts w:ascii="Times New Roman" w:hAnsi="Times New Roman" w:cs="Times New Roman"/>
+          <w:sz w:val="24"/>
+          <w:szCs w:val="24"/>
+        </w:rPr>
+        <w:t xml:space="preserve"> </w:t>
+      </w:r>
+      <w:proofErr w:type="spellStart"/>
+      <w:r>
+        <w:rPr>
+          <w:rFonts w:ascii="Times New Roman" w:hAnsi="Times New Roman" w:cs="Times New Roman"/>
+          <w:sz w:val="24"/>
+          <w:szCs w:val="24"/>
+        </w:rPr>
+        <w:t>ogrmną</w:t>
+      </w:r>
+      <w:proofErr w:type="spellEnd"/>
+      <w:r>
+        <w:rPr>
+          <w:rFonts w:ascii="Times New Roman" w:hAnsi="Times New Roman" w:cs="Times New Roman"/>
+          <w:sz w:val="24"/>
+          <w:szCs w:val="24"/>
+        </w:rPr>
+        <w:t xml:space="preserve"> popularnością</w:t>
       </w:r>
     </w:p>
     <w:p>
@@ -4945,7 +5104,15 @@
         <w:pStyle w:val="MojNormalny"/>
       </w:pPr>
       <w:r>
-        <w:t>Poniżej zaprezentowano wymagania funkcjonalne i wymagania pozafunkcjonalne.</w:t>
+        <w:t xml:space="preserve">Poniżej zaprezentowano wymagania funkcjonalne i wymagania </w:t>
+      </w:r>
+      <w:proofErr w:type="spellStart"/>
+      <w:r>
+        <w:t>pozafunkcjonalne</w:t>
+      </w:r>
+      <w:proofErr w:type="spellEnd"/>
+      <w:r>
+        <w:t>.</w:t>
       </w:r>
       <w:r>
         <w:br/>
@@ -6508,7 +6675,861 @@
     </w:p>
     <w:p>
       <w:pPr>
-        <w:pStyle w:val="Nagwek2"/>
+        <w:pStyle w:val="Nagwek3"/>
+      </w:pPr>
+      <w:r>
+        <w:t>Scenariusze przypadk</w:t>
+      </w:r>
+      <w:r>
+        <w:t>ów użycia</w:t>
+      </w:r>
+    </w:p>
+    <w:p/>
+    <w:p>
+      <w:pPr>
+        <w:pStyle w:val="Opis"/>
+      </w:pPr>
+      <w:r>
+        <w:t>Poniżej przedstawiono szczegółowo opis przypadków użycia.</w:t>
+      </w:r>
+    </w:p>
+    <w:p>
+      <w:pPr>
+        <w:pStyle w:val="Opis"/>
+      </w:pPr>
+    </w:p>
+    <w:p>
+      <w:pPr>
+        <w:pStyle w:val="Nagwek4"/>
+      </w:pPr>
+      <w:r>
+        <w:t>Rejestracja</w:t>
+      </w:r>
+    </w:p>
+    <w:p>
+      <w:pPr>
+        <w:pStyle w:val="Opis"/>
+        <w:rPr>
+          <w:rStyle w:val="Odwoanieintensywne"/>
+        </w:rPr>
+      </w:pPr>
+      <w:r>
+        <w:rPr>
+          <w:rStyle w:val="Odwoanieintensywne"/>
+        </w:rPr>
+        <w:t xml:space="preserve">Tabela </w:t>
+      </w:r>
+      <w:r>
+        <w:rPr>
+          <w:rStyle w:val="Odwoanieintensywne"/>
+        </w:rPr>
+        <w:fldChar w:fldCharType="begin"/>
+      </w:r>
+      <w:r>
+        <w:rPr>
+          <w:rStyle w:val="Odwoanieintensywne"/>
+        </w:rPr>
+        <w:instrText xml:space="preserve"> SEQ Tabela \* ARABIC </w:instrText>
+      </w:r>
+      <w:r>
+        <w:rPr>
+          <w:rStyle w:val="Odwoanieintensywne"/>
+        </w:rPr>
+        <w:fldChar w:fldCharType="separate"/>
+      </w:r>
+      <w:r>
+        <w:rPr>
+          <w:rStyle w:val="Odwoanieintensywne"/>
+        </w:rPr>
+        <w:t>1</w:t>
+      </w:r>
+      <w:r>
+        <w:rPr>
+          <w:rStyle w:val="Odwoanieintensywne"/>
+        </w:rPr>
+        <w:fldChar w:fldCharType="end"/>
+      </w:r>
+      <w:r>
+        <w:rPr>
+          <w:rStyle w:val="Odwoanieintensywne"/>
+        </w:rPr>
+        <w:t xml:space="preserve"> Przypadki użycia – PU1: Rejestracja konta</w:t>
+      </w:r>
+    </w:p>
+    <w:tbl>
+      <w:tblPr>
+        <w:tblStyle w:val="Tabela-Siatka"/>
+        <w:tblW w:w="0" w:type="auto"/>
+        <w:tblLook w:val="04A0" w:firstRow="1" w:lastRow="0" w:firstColumn="1" w:lastColumn="0" w:noHBand="0" w:noVBand="1"/>
+      </w:tblPr>
+      <w:tblGrid>
+        <w:gridCol w:w="2547"/>
+        <w:gridCol w:w="6848"/>
+      </w:tblGrid>
+      <w:tr>
+        <w:tc>
+          <w:tcPr>
+            <w:tcW w:w="2547" w:type="dxa"/>
+          </w:tcPr>
+          <w:p>
+            <w:pPr>
+              <w:pStyle w:val="Opis"/>
+              <w:rPr>
+                <w:lang w:val="en-US"/>
+              </w:rPr>
+            </w:pPr>
+            <w:proofErr w:type="spellStart"/>
+            <w:r>
+              <w:rPr>
+                <w:lang w:val="en-US"/>
+              </w:rPr>
+              <w:t>Nazwa</w:t>
+            </w:r>
+            <w:proofErr w:type="spellEnd"/>
+            <w:r>
+              <w:rPr>
+                <w:lang w:val="en-US"/>
+              </w:rPr>
+              <w:t>:</w:t>
+            </w:r>
+          </w:p>
+        </w:tc>
+        <w:tc>
+          <w:tcPr>
+            <w:tcW w:w="6848" w:type="dxa"/>
+          </w:tcPr>
+          <w:p>
+            <w:pPr>
+              <w:pStyle w:val="Opis"/>
+              <w:rPr>
+                <w:lang w:val="en-US"/>
+              </w:rPr>
+            </w:pPr>
+            <w:proofErr w:type="spellStart"/>
+            <w:r>
+              <w:rPr>
+                <w:lang w:val="en-US"/>
+              </w:rPr>
+              <w:t>Rejestracja</w:t>
+            </w:r>
+            <w:proofErr w:type="spellEnd"/>
+            <w:r>
+              <w:rPr>
+                <w:lang w:val="en-US"/>
+              </w:rPr>
+              <w:t xml:space="preserve"> </w:t>
+            </w:r>
+            <w:proofErr w:type="spellStart"/>
+            <w:r>
+              <w:rPr>
+                <w:lang w:val="en-US"/>
+              </w:rPr>
+              <w:t>konta</w:t>
+            </w:r>
+            <w:proofErr w:type="spellEnd"/>
+          </w:p>
+        </w:tc>
+      </w:tr>
+      <w:tr>
+        <w:tc>
+          <w:tcPr>
+            <w:tcW w:w="2547" w:type="dxa"/>
+          </w:tcPr>
+          <w:p>
+            <w:pPr>
+              <w:pStyle w:val="Opis"/>
+              <w:rPr>
+                <w:lang w:val="en-US"/>
+              </w:rPr>
+            </w:pPr>
+            <w:proofErr w:type="spellStart"/>
+            <w:r>
+              <w:rPr>
+                <w:lang w:val="en-US"/>
+              </w:rPr>
+              <w:t>Numer</w:t>
+            </w:r>
+            <w:proofErr w:type="spellEnd"/>
+            <w:r>
+              <w:rPr>
+                <w:lang w:val="en-US"/>
+              </w:rPr>
+              <w:t>:</w:t>
+            </w:r>
+          </w:p>
+        </w:tc>
+        <w:tc>
+          <w:tcPr>
+            <w:tcW w:w="6848" w:type="dxa"/>
+          </w:tcPr>
+          <w:p>
+            <w:pPr>
+              <w:pStyle w:val="Opis"/>
+              <w:rPr>
+                <w:lang w:val="en-US"/>
+              </w:rPr>
+            </w:pPr>
+            <w:r>
+              <w:rPr>
+                <w:lang w:val="en-US"/>
+              </w:rPr>
+              <w:t>PU1</w:t>
+            </w:r>
+          </w:p>
+        </w:tc>
+      </w:tr>
+      <w:tr>
+        <w:trPr>
+          <w:trHeight w:val="302"/>
+        </w:trPr>
+        <w:tc>
+          <w:tcPr>
+            <w:tcW w:w="2547" w:type="dxa"/>
+          </w:tcPr>
+          <w:p>
+            <w:pPr>
+              <w:pStyle w:val="Opis"/>
+              <w:rPr>
+                <w:lang w:val="en-US"/>
+              </w:rPr>
+            </w:pPr>
+            <w:proofErr w:type="spellStart"/>
+            <w:r>
+              <w:rPr>
+                <w:lang w:val="en-US"/>
+              </w:rPr>
+              <w:t>Poziom</w:t>
+            </w:r>
+            <w:proofErr w:type="spellEnd"/>
+            <w:r>
+              <w:rPr>
+                <w:lang w:val="en-US"/>
+              </w:rPr>
+              <w:t xml:space="preserve"> </w:t>
+            </w:r>
+            <w:proofErr w:type="spellStart"/>
+            <w:r>
+              <w:rPr>
+                <w:lang w:val="en-US"/>
+              </w:rPr>
+              <w:t>ważności</w:t>
+            </w:r>
+            <w:proofErr w:type="spellEnd"/>
+          </w:p>
+        </w:tc>
+        <w:tc>
+          <w:tcPr>
+            <w:tcW w:w="6848" w:type="dxa"/>
+          </w:tcPr>
+          <w:p>
+            <w:pPr>
+              <w:pStyle w:val="Opis"/>
+              <w:rPr>
+                <w:lang w:val="en-US"/>
+              </w:rPr>
+            </w:pPr>
+            <w:proofErr w:type="spellStart"/>
+            <w:r>
+              <w:rPr>
+                <w:lang w:val="en-US"/>
+              </w:rPr>
+              <w:t>Wysoki</w:t>
+            </w:r>
+            <w:proofErr w:type="spellEnd"/>
+          </w:p>
+        </w:tc>
+      </w:tr>
+      <w:tr>
+        <w:tc>
+          <w:tcPr>
+            <w:tcW w:w="2547" w:type="dxa"/>
+          </w:tcPr>
+          <w:p>
+            <w:pPr>
+              <w:pStyle w:val="Opis"/>
+              <w:rPr>
+                <w:lang w:val="en-US"/>
+              </w:rPr>
+            </w:pPr>
+            <w:proofErr w:type="spellStart"/>
+            <w:r>
+              <w:rPr>
+                <w:lang w:val="en-US"/>
+              </w:rPr>
+              <w:t>Typ</w:t>
+            </w:r>
+            <w:proofErr w:type="spellEnd"/>
+            <w:r>
+              <w:rPr>
+                <w:lang w:val="en-US"/>
+              </w:rPr>
+              <w:t xml:space="preserve"> </w:t>
+            </w:r>
+            <w:proofErr w:type="spellStart"/>
+            <w:r>
+              <w:rPr>
+                <w:lang w:val="en-US"/>
+              </w:rPr>
+              <w:t>przypadku</w:t>
+            </w:r>
+            <w:proofErr w:type="spellEnd"/>
+            <w:r>
+              <w:rPr>
+                <w:lang w:val="en-US"/>
+              </w:rPr>
+              <w:t xml:space="preserve"> </w:t>
+            </w:r>
+            <w:proofErr w:type="spellStart"/>
+            <w:r>
+              <w:rPr>
+                <w:lang w:val="en-US"/>
+              </w:rPr>
+              <w:t>użycia</w:t>
+            </w:r>
+            <w:proofErr w:type="spellEnd"/>
+            <w:r>
+              <w:rPr>
+                <w:lang w:val="en-US"/>
+              </w:rPr>
+              <w:t>:</w:t>
+            </w:r>
+          </w:p>
+        </w:tc>
+        <w:tc>
+          <w:tcPr>
+            <w:tcW w:w="6848" w:type="dxa"/>
+          </w:tcPr>
+          <w:p>
+            <w:pPr>
+              <w:pStyle w:val="Opis"/>
+              <w:rPr>
+                <w:lang w:val="en-US"/>
+              </w:rPr>
+            </w:pPr>
+            <w:proofErr w:type="spellStart"/>
+            <w:r>
+              <w:rPr>
+                <w:lang w:val="en-US"/>
+              </w:rPr>
+              <w:t>Niezbędny</w:t>
+            </w:r>
+            <w:proofErr w:type="spellEnd"/>
+          </w:p>
+        </w:tc>
+      </w:tr>
+      <w:tr>
+        <w:tc>
+          <w:tcPr>
+            <w:tcW w:w="2547" w:type="dxa"/>
+          </w:tcPr>
+          <w:p>
+            <w:pPr>
+              <w:pStyle w:val="Opis"/>
+              <w:rPr>
+                <w:lang w:val="en-US"/>
+              </w:rPr>
+            </w:pPr>
+            <w:proofErr w:type="spellStart"/>
+            <w:r>
+              <w:rPr>
+                <w:lang w:val="en-US"/>
+              </w:rPr>
+              <w:t>Krótki</w:t>
+            </w:r>
+            <w:proofErr w:type="spellEnd"/>
+            <w:r>
+              <w:rPr>
+                <w:lang w:val="en-US"/>
+              </w:rPr>
+              <w:t xml:space="preserve"> </w:t>
+            </w:r>
+            <w:proofErr w:type="spellStart"/>
+            <w:r>
+              <w:rPr>
+                <w:lang w:val="en-US"/>
+              </w:rPr>
+              <w:t>opis</w:t>
+            </w:r>
+            <w:proofErr w:type="spellEnd"/>
+            <w:r>
+              <w:rPr>
+                <w:lang w:val="en-US"/>
+              </w:rPr>
+              <w:t>:</w:t>
+            </w:r>
+          </w:p>
+        </w:tc>
+        <w:tc>
+          <w:tcPr>
+            <w:tcW w:w="6848" w:type="dxa"/>
+          </w:tcPr>
+          <w:p>
+            <w:pPr>
+              <w:pStyle w:val="Opis"/>
+              <w:rPr>
+                <w:lang w:val="en-US"/>
+              </w:rPr>
+            </w:pPr>
+            <w:proofErr w:type="spellStart"/>
+            <w:r>
+              <w:rPr>
+                <w:lang w:val="en-US"/>
+              </w:rPr>
+              <w:t>Rejestrowanie</w:t>
+            </w:r>
+            <w:proofErr w:type="spellEnd"/>
+            <w:r>
+              <w:rPr>
+                <w:lang w:val="en-US"/>
+              </w:rPr>
+              <w:t xml:space="preserve"> </w:t>
+            </w:r>
+            <w:proofErr w:type="spellStart"/>
+            <w:r>
+              <w:rPr>
+                <w:lang w:val="en-US"/>
+              </w:rPr>
+              <w:t>konta</w:t>
+            </w:r>
+            <w:proofErr w:type="spellEnd"/>
+            <w:r>
+              <w:rPr>
+                <w:lang w:val="en-US"/>
+              </w:rPr>
+              <w:t xml:space="preserve"> w </w:t>
+            </w:r>
+            <w:proofErr w:type="spellStart"/>
+            <w:r>
+              <w:rPr>
+                <w:lang w:val="en-US"/>
+              </w:rPr>
+              <w:t>aplikacji</w:t>
+            </w:r>
+            <w:proofErr w:type="spellEnd"/>
+          </w:p>
+        </w:tc>
+      </w:tr>
+      <w:tr>
+        <w:tc>
+          <w:tcPr>
+            <w:tcW w:w="2547" w:type="dxa"/>
+          </w:tcPr>
+          <w:p>
+            <w:pPr>
+              <w:pStyle w:val="Opis"/>
+              <w:rPr>
+                <w:lang w:val="en-US"/>
+              </w:rPr>
+            </w:pPr>
+            <w:proofErr w:type="spellStart"/>
+            <w:r>
+              <w:rPr>
+                <w:lang w:val="en-US"/>
+              </w:rPr>
+              <w:t>Warunki</w:t>
+            </w:r>
+            <w:proofErr w:type="spellEnd"/>
+            <w:r>
+              <w:rPr>
+                <w:lang w:val="en-US"/>
+              </w:rPr>
+              <w:t xml:space="preserve"> </w:t>
+            </w:r>
+            <w:proofErr w:type="spellStart"/>
+            <w:r>
+              <w:rPr>
+                <w:lang w:val="en-US"/>
+              </w:rPr>
+              <w:t>początkowe</w:t>
+            </w:r>
+            <w:proofErr w:type="spellEnd"/>
+            <w:r>
+              <w:rPr>
+                <w:lang w:val="en-US"/>
+              </w:rPr>
+              <w:t>:</w:t>
+            </w:r>
+          </w:p>
+        </w:tc>
+        <w:tc>
+          <w:tcPr>
+            <w:tcW w:w="6848" w:type="dxa"/>
+          </w:tcPr>
+          <w:p>
+            <w:pPr>
+              <w:pStyle w:val="Opis"/>
+            </w:pPr>
+            <w:r>
+              <w:t>Aplikacja wyświetlona w przeglądarce i</w:t>
+            </w:r>
+            <w:r>
+              <w:t>nternetowej</w:t>
+            </w:r>
+          </w:p>
+        </w:tc>
+      </w:tr>
+      <w:tr>
+        <w:tc>
+          <w:tcPr>
+            <w:tcW w:w="2547" w:type="dxa"/>
+          </w:tcPr>
+          <w:p>
+            <w:pPr>
+              <w:pStyle w:val="Opis"/>
+              <w:rPr>
+                <w:lang w:val="en-US"/>
+              </w:rPr>
+            </w:pPr>
+            <w:proofErr w:type="spellStart"/>
+            <w:r>
+              <w:rPr>
+                <w:lang w:val="en-US"/>
+              </w:rPr>
+              <w:t>Warunki</w:t>
+            </w:r>
+            <w:proofErr w:type="spellEnd"/>
+            <w:r>
+              <w:rPr>
+                <w:lang w:val="en-US"/>
+              </w:rPr>
+              <w:t xml:space="preserve"> </w:t>
+            </w:r>
+            <w:proofErr w:type="spellStart"/>
+            <w:r>
+              <w:rPr>
+                <w:lang w:val="en-US"/>
+              </w:rPr>
+              <w:t>końcowe</w:t>
+            </w:r>
+            <w:proofErr w:type="spellEnd"/>
+            <w:r>
+              <w:rPr>
+                <w:lang w:val="en-US"/>
+              </w:rPr>
+              <w:t>:</w:t>
+            </w:r>
+          </w:p>
+        </w:tc>
+        <w:tc>
+          <w:tcPr>
+            <w:tcW w:w="6848" w:type="dxa"/>
+          </w:tcPr>
+          <w:p>
+            <w:pPr>
+              <w:pStyle w:val="Opis"/>
+            </w:pPr>
+            <w:r>
+              <w:t>Rejestracja konta użytkownika w a</w:t>
+            </w:r>
+            <w:r>
+              <w:t>plikacji</w:t>
+            </w:r>
+          </w:p>
+        </w:tc>
+      </w:tr>
+      <w:tr>
+        <w:trPr>
+          <w:trHeight w:val="707"/>
+        </w:trPr>
+        <w:tc>
+          <w:tcPr>
+            <w:tcW w:w="2547" w:type="dxa"/>
+          </w:tcPr>
+          <w:p>
+            <w:pPr>
+              <w:pStyle w:val="Opis"/>
+              <w:rPr>
+                <w:lang w:val="en-US"/>
+              </w:rPr>
+            </w:pPr>
+            <w:proofErr w:type="spellStart"/>
+            <w:r>
+              <w:rPr>
+                <w:lang w:val="en-US"/>
+              </w:rPr>
+              <w:t>Główny</w:t>
+            </w:r>
+            <w:proofErr w:type="spellEnd"/>
+            <w:r>
+              <w:rPr>
+                <w:lang w:val="en-US"/>
+              </w:rPr>
+              <w:t xml:space="preserve"> </w:t>
+            </w:r>
+            <w:proofErr w:type="spellStart"/>
+            <w:r>
+              <w:rPr>
+                <w:lang w:val="en-US"/>
+              </w:rPr>
+              <w:t>przepływ</w:t>
+            </w:r>
+            <w:proofErr w:type="spellEnd"/>
+            <w:r>
+              <w:rPr>
+                <w:lang w:val="en-US"/>
+              </w:rPr>
+              <w:t xml:space="preserve"> </w:t>
+            </w:r>
+            <w:proofErr w:type="spellStart"/>
+            <w:r>
+              <w:rPr>
+                <w:lang w:val="en-US"/>
+              </w:rPr>
+              <w:t>zdarzeń</w:t>
+            </w:r>
+            <w:proofErr w:type="spellEnd"/>
+            <w:r>
+              <w:rPr>
+                <w:lang w:val="en-US"/>
+              </w:rPr>
+              <w:t>:</w:t>
+            </w:r>
+          </w:p>
+        </w:tc>
+        <w:tc>
+          <w:tcPr>
+            <w:tcW w:w="6848" w:type="dxa"/>
+          </w:tcPr>
+          <w:p>
+            <w:pPr>
+              <w:pStyle w:val="Opis"/>
+              <w:numPr>
+                <w:ilvl w:val="0"/>
+                <w:numId w:val="43"/>
+              </w:numPr>
+            </w:pPr>
+            <w:r>
+              <w:t xml:space="preserve">Użytkownik wprowadza </w:t>
+            </w:r>
+            <w:r>
+              <w:t>w przeglądarce:</w:t>
+            </w:r>
+          </w:p>
+          <w:p>
+            <w:pPr>
+              <w:pStyle w:val="Opis"/>
+              <w:numPr>
+                <w:ilvl w:val="0"/>
+                <w:numId w:val="42"/>
+              </w:numPr>
+            </w:pPr>
+            <w:r>
+              <w:t>Imię</w:t>
+            </w:r>
+          </w:p>
+          <w:p>
+            <w:pPr>
+              <w:pStyle w:val="Opis"/>
+              <w:numPr>
+                <w:ilvl w:val="0"/>
+                <w:numId w:val="42"/>
+              </w:numPr>
+            </w:pPr>
+            <w:r>
+              <w:t>Nazwisko</w:t>
+            </w:r>
+          </w:p>
+          <w:p>
+            <w:pPr>
+              <w:pStyle w:val="Opis"/>
+              <w:numPr>
+                <w:ilvl w:val="0"/>
+                <w:numId w:val="42"/>
+              </w:numPr>
+            </w:pPr>
+            <w:r>
+              <w:t>Login</w:t>
+            </w:r>
+          </w:p>
+          <w:p>
+            <w:pPr>
+              <w:pStyle w:val="Opis"/>
+              <w:numPr>
+                <w:ilvl w:val="0"/>
+                <w:numId w:val="42"/>
+              </w:numPr>
+            </w:pPr>
+            <w:r>
+              <w:t>Adres mailowy</w:t>
+            </w:r>
+          </w:p>
+          <w:p>
+            <w:pPr>
+              <w:pStyle w:val="Opis"/>
+              <w:numPr>
+                <w:ilvl w:val="0"/>
+                <w:numId w:val="43"/>
+              </w:numPr>
+            </w:pPr>
+            <w:r>
+              <w:t>Użytkownik wybiera przycisk „Register”</w:t>
+            </w:r>
+          </w:p>
+          <w:p>
+            <w:pPr>
+              <w:pStyle w:val="Opis"/>
+              <w:numPr>
+                <w:ilvl w:val="0"/>
+                <w:numId w:val="43"/>
+              </w:numPr>
+            </w:pPr>
+            <w:r>
+              <w:t>Na podany adres mailowy przychodzi wiadomość z linkiem potwierdzającym rejestrację</w:t>
+            </w:r>
+          </w:p>
+          <w:p>
+            <w:pPr>
+              <w:pStyle w:val="Opis"/>
+              <w:numPr>
+                <w:ilvl w:val="0"/>
+                <w:numId w:val="43"/>
+              </w:numPr>
+            </w:pPr>
+            <w:r>
+              <w:t>Po kliknięciu w link użytkownik zostaje przekierowany do strony logowania w aplikacji</w:t>
+            </w:r>
+          </w:p>
+          <w:p>
+            <w:pPr>
+              <w:pStyle w:val="Opis"/>
+              <w:numPr>
+                <w:ilvl w:val="0"/>
+                <w:numId w:val="43"/>
+              </w:numPr>
+            </w:pPr>
+            <w:r>
+              <w:lastRenderedPageBreak/>
+              <w:t>Przypadek użycia się</w:t>
+            </w:r>
+            <w:r>
+              <w:t xml:space="preserve"> </w:t>
+            </w:r>
+            <w:r>
+              <w:t>kończy</w:t>
+            </w:r>
+          </w:p>
+        </w:tc>
+      </w:tr>
+      <w:tr>
+        <w:trPr>
+          <w:trHeight w:val="255"/>
+        </w:trPr>
+        <w:tc>
+          <w:tcPr>
+            <w:tcW w:w="2547" w:type="dxa"/>
+          </w:tcPr>
+          <w:p>
+            <w:pPr>
+              <w:pStyle w:val="Opis"/>
+              <w:rPr>
+                <w:lang w:val="en-US"/>
+              </w:rPr>
+            </w:pPr>
+            <w:proofErr w:type="spellStart"/>
+            <w:r>
+              <w:rPr>
+                <w:lang w:val="en-US"/>
+              </w:rPr>
+              <w:lastRenderedPageBreak/>
+              <w:t>Alternatywne</w:t>
+            </w:r>
+            <w:proofErr w:type="spellEnd"/>
+            <w:r>
+              <w:rPr>
+                <w:lang w:val="en-US"/>
+              </w:rPr>
+              <w:t xml:space="preserve"> </w:t>
+            </w:r>
+            <w:proofErr w:type="spellStart"/>
+            <w:r>
+              <w:rPr>
+                <w:lang w:val="en-US"/>
+              </w:rPr>
+              <w:t>przepływy</w:t>
+            </w:r>
+            <w:proofErr w:type="spellEnd"/>
+            <w:r>
+              <w:rPr>
+                <w:lang w:val="en-US"/>
+              </w:rPr>
+              <w:t xml:space="preserve"> </w:t>
+            </w:r>
+            <w:proofErr w:type="spellStart"/>
+            <w:r>
+              <w:rPr>
+                <w:lang w:val="en-US"/>
+              </w:rPr>
+              <w:t>zdarzeń</w:t>
+            </w:r>
+            <w:proofErr w:type="spellEnd"/>
+            <w:r>
+              <w:rPr>
+                <w:lang w:val="en-US"/>
+              </w:rPr>
+              <w:t>:</w:t>
+            </w:r>
+          </w:p>
+        </w:tc>
+        <w:tc>
+          <w:tcPr>
+            <w:tcW w:w="6848" w:type="dxa"/>
+          </w:tcPr>
+          <w:p>
+            <w:pPr>
+              <w:ind w:firstLine="0"/>
+            </w:pPr>
+            <w:r>
+              <w:t>Kli</w:t>
+            </w:r>
+            <w:r>
+              <w:t>k</w:t>
+            </w:r>
+            <w:r>
+              <w:t>nięcie przycisku „</w:t>
+            </w:r>
+            <w:proofErr w:type="spellStart"/>
+            <w:r>
+              <w:t>Cancel</w:t>
+            </w:r>
+            <w:proofErr w:type="spellEnd"/>
+            <w:r>
+              <w:t>” anuluje rejestrację</w:t>
+            </w:r>
+          </w:p>
+        </w:tc>
+      </w:tr>
+      <w:tr>
+        <w:trPr>
+          <w:trHeight w:val="274"/>
+        </w:trPr>
+        <w:tc>
+          <w:tcPr>
+            <w:tcW w:w="2547" w:type="dxa"/>
+          </w:tcPr>
+          <w:p>
+            <w:pPr>
+              <w:pStyle w:val="Opis"/>
+            </w:pPr>
+            <w:r>
+              <w:t>Notatki i kwestie</w:t>
+            </w:r>
+          </w:p>
+        </w:tc>
+        <w:tc>
+          <w:tcPr>
+            <w:tcW w:w="6848" w:type="dxa"/>
+          </w:tcPr>
+          <w:p>
+            <w:pPr>
+              <w:pStyle w:val="Opis"/>
+              <w:ind w:left="720"/>
+            </w:pPr>
+          </w:p>
+        </w:tc>
+      </w:tr>
+    </w:tbl>
+    <w:p>
+      <w:pPr>
         <w:sectPr>
           <w:headerReference w:type="default" r:id="rId22"/>
           <w:pgSz w:w="12240" w:h="15840" w:code="1"/>
@@ -7182,9 +8203,30 @@
       </w:pPr>
       <w:bookmarkStart w:id="45" w:name="_Toc62985784"/>
       <w:r>
-        <w:t>3. Schemat bazy danych</w:t>
+        <w:t xml:space="preserve">3. </w:t>
+      </w:r>
+      <w:proofErr w:type="spellStart"/>
+      <w:r>
+        <w:t>Schemat</w:t>
+      </w:r>
+      <w:proofErr w:type="spellEnd"/>
+      <w:r>
+        <w:t xml:space="preserve"> </w:t>
+      </w:r>
+      <w:proofErr w:type="spellStart"/>
+      <w:r>
+        <w:t>bazy</w:t>
+      </w:r>
+      <w:proofErr w:type="spellEnd"/>
+      <w:r>
+        <w:t xml:space="preserve"> </w:t>
+      </w:r>
+      <w:proofErr w:type="spellStart"/>
+      <w:r>
+        <w:t>danych</w:t>
       </w:r>
       <w:bookmarkEnd w:id="45"/>
+      <w:proofErr w:type="spellEnd"/>
     </w:p>
     <w:p>
       <w:pPr>
@@ -7640,6 +8682,119 @@
     <w:numStyleLink w:val="Styl1"/>
   </w:abstractNum>
   <w:abstractNum w:abstractNumId="4" w15:restartNumberingAfterBreak="0">
+    <w:nsid w:val="0FEA2624"/>
+    <w:multiLevelType w:val="hybridMultilevel"/>
+    <w:tmpl w:val="BDEA6346"/>
+    <w:lvl w:ilvl="0" w:tplc="04090001">
+      <w:start w:val="1"/>
+      <w:numFmt w:val="bullet"/>
+      <w:lvlText w:val=""/>
+      <w:lvlJc w:val="left"/>
+      <w:pPr>
+        <w:ind w:left="720" w:hanging="360"/>
+      </w:pPr>
+      <w:rPr>
+        <w:rFonts w:ascii="Symbol" w:hAnsi="Symbol" w:hint="default"/>
+      </w:rPr>
+    </w:lvl>
+    <w:lvl w:ilvl="1" w:tplc="04090003" w:tentative="1">
+      <w:start w:val="1"/>
+      <w:numFmt w:val="bullet"/>
+      <w:lvlText w:val="o"/>
+      <w:lvlJc w:val="left"/>
+      <w:pPr>
+        <w:ind w:left="1440" w:hanging="360"/>
+      </w:pPr>
+      <w:rPr>
+        <w:rFonts w:ascii="Courier New" w:hAnsi="Courier New" w:cs="Courier New" w:hint="default"/>
+      </w:rPr>
+    </w:lvl>
+    <w:lvl w:ilvl="2" w:tplc="04090005" w:tentative="1">
+      <w:start w:val="1"/>
+      <w:numFmt w:val="bullet"/>
+      <w:lvlText w:val=""/>
+      <w:lvlJc w:val="left"/>
+      <w:pPr>
+        <w:ind w:left="2160" w:hanging="360"/>
+      </w:pPr>
+      <w:rPr>
+        <w:rFonts w:ascii="Wingdings" w:hAnsi="Wingdings" w:hint="default"/>
+      </w:rPr>
+    </w:lvl>
+    <w:lvl w:ilvl="3" w:tplc="04090001" w:tentative="1">
+      <w:start w:val="1"/>
+      <w:numFmt w:val="bullet"/>
+      <w:lvlText w:val=""/>
+      <w:lvlJc w:val="left"/>
+      <w:pPr>
+        <w:ind w:left="2880" w:hanging="360"/>
+      </w:pPr>
+      <w:rPr>
+        <w:rFonts w:ascii="Symbol" w:hAnsi="Symbol" w:hint="default"/>
+      </w:rPr>
+    </w:lvl>
+    <w:lvl w:ilvl="4" w:tplc="04090003" w:tentative="1">
+      <w:start w:val="1"/>
+      <w:numFmt w:val="bullet"/>
+      <w:lvlText w:val="o"/>
+      <w:lvlJc w:val="left"/>
+      <w:pPr>
+        <w:ind w:left="3600" w:hanging="360"/>
+      </w:pPr>
+      <w:rPr>
+        <w:rFonts w:ascii="Courier New" w:hAnsi="Courier New" w:cs="Courier New" w:hint="default"/>
+      </w:rPr>
+    </w:lvl>
+    <w:lvl w:ilvl="5" w:tplc="04090005" w:tentative="1">
+      <w:start w:val="1"/>
+      <w:numFmt w:val="bullet"/>
+      <w:lvlText w:val=""/>
+      <w:lvlJc w:val="left"/>
+      <w:pPr>
+        <w:ind w:left="4320" w:hanging="360"/>
+      </w:pPr>
+      <w:rPr>
+        <w:rFonts w:ascii="Wingdings" w:hAnsi="Wingdings" w:hint="default"/>
+      </w:rPr>
+    </w:lvl>
+    <w:lvl w:ilvl="6" w:tplc="04090001" w:tentative="1">
+      <w:start w:val="1"/>
+      <w:numFmt w:val="bullet"/>
+      <w:lvlText w:val=""/>
+      <w:lvlJc w:val="left"/>
+      <w:pPr>
+        <w:ind w:left="5040" w:hanging="360"/>
+      </w:pPr>
+      <w:rPr>
+        <w:rFonts w:ascii="Symbol" w:hAnsi="Symbol" w:hint="default"/>
+      </w:rPr>
+    </w:lvl>
+    <w:lvl w:ilvl="7" w:tplc="04090003" w:tentative="1">
+      <w:start w:val="1"/>
+      <w:numFmt w:val="bullet"/>
+      <w:lvlText w:val="o"/>
+      <w:lvlJc w:val="left"/>
+      <w:pPr>
+        <w:ind w:left="5760" w:hanging="360"/>
+      </w:pPr>
+      <w:rPr>
+        <w:rFonts w:ascii="Courier New" w:hAnsi="Courier New" w:cs="Courier New" w:hint="default"/>
+      </w:rPr>
+    </w:lvl>
+    <w:lvl w:ilvl="8" w:tplc="04090005" w:tentative="1">
+      <w:start w:val="1"/>
+      <w:numFmt w:val="bullet"/>
+      <w:lvlText w:val=""/>
+      <w:lvlJc w:val="left"/>
+      <w:pPr>
+        <w:ind w:left="6480" w:hanging="360"/>
+      </w:pPr>
+      <w:rPr>
+        <w:rFonts w:ascii="Wingdings" w:hAnsi="Wingdings" w:hint="default"/>
+      </w:rPr>
+    </w:lvl>
+  </w:abstractNum>
+  <w:abstractNum w:abstractNumId="5" w15:restartNumberingAfterBreak="0">
     <w:nsid w:val="10B40DD8"/>
     <w:multiLevelType w:val="hybridMultilevel"/>
     <w:tmpl w:val="7714B414"/>
@@ -7752,7 +8907,96 @@
       </w:rPr>
     </w:lvl>
   </w:abstractNum>
-  <w:abstractNum w:abstractNumId="5" w15:restartNumberingAfterBreak="0">
+  <w:abstractNum w:abstractNumId="6" w15:restartNumberingAfterBreak="0">
+    <w:nsid w:val="18F77280"/>
+    <w:multiLevelType w:val="hybridMultilevel"/>
+    <w:tmpl w:val="85B61752"/>
+    <w:lvl w:ilvl="0" w:tplc="0409000F">
+      <w:start w:val="1"/>
+      <w:numFmt w:val="decimal"/>
+      <w:lvlText w:val="%1."/>
+      <w:lvlJc w:val="left"/>
+      <w:pPr>
+        <w:ind w:left="720" w:hanging="360"/>
+      </w:pPr>
+      <w:rPr>
+        <w:rFonts w:hint="default"/>
+      </w:rPr>
+    </w:lvl>
+    <w:lvl w:ilvl="1" w:tplc="04090019" w:tentative="1">
+      <w:start w:val="1"/>
+      <w:numFmt w:val="lowerLetter"/>
+      <w:lvlText w:val="%2."/>
+      <w:lvlJc w:val="left"/>
+      <w:pPr>
+        <w:ind w:left="1440" w:hanging="360"/>
+      </w:pPr>
+    </w:lvl>
+    <w:lvl w:ilvl="2" w:tplc="0409001B" w:tentative="1">
+      <w:start w:val="1"/>
+      <w:numFmt w:val="lowerRoman"/>
+      <w:lvlText w:val="%3."/>
+      <w:lvlJc w:val="right"/>
+      <w:pPr>
+        <w:ind w:left="2160" w:hanging="180"/>
+      </w:pPr>
+    </w:lvl>
+    <w:lvl w:ilvl="3" w:tplc="0409000F" w:tentative="1">
+      <w:start w:val="1"/>
+      <w:numFmt w:val="decimal"/>
+      <w:lvlText w:val="%4."/>
+      <w:lvlJc w:val="left"/>
+      <w:pPr>
+        <w:ind w:left="2880" w:hanging="360"/>
+      </w:pPr>
+    </w:lvl>
+    <w:lvl w:ilvl="4" w:tplc="04090019" w:tentative="1">
+      <w:start w:val="1"/>
+      <w:numFmt w:val="lowerLetter"/>
+      <w:lvlText w:val="%5."/>
+      <w:lvlJc w:val="left"/>
+      <w:pPr>
+        <w:ind w:left="3600" w:hanging="360"/>
+      </w:pPr>
+    </w:lvl>
+    <w:lvl w:ilvl="5" w:tplc="0409001B" w:tentative="1">
+      <w:start w:val="1"/>
+      <w:numFmt w:val="lowerRoman"/>
+      <w:lvlText w:val="%6."/>
+      <w:lvlJc w:val="right"/>
+      <w:pPr>
+        <w:ind w:left="4320" w:hanging="180"/>
+      </w:pPr>
+    </w:lvl>
+    <w:lvl w:ilvl="6" w:tplc="0409000F" w:tentative="1">
+      <w:start w:val="1"/>
+      <w:numFmt w:val="decimal"/>
+      <w:lvlText w:val="%7."/>
+      <w:lvlJc w:val="left"/>
+      <w:pPr>
+        <w:ind w:left="5040" w:hanging="360"/>
+      </w:pPr>
+    </w:lvl>
+    <w:lvl w:ilvl="7" w:tplc="04090019" w:tentative="1">
+      <w:start w:val="1"/>
+      <w:numFmt w:val="lowerLetter"/>
+      <w:lvlText w:val="%8."/>
+      <w:lvlJc w:val="left"/>
+      <w:pPr>
+        <w:ind w:left="5760" w:hanging="360"/>
+      </w:pPr>
+    </w:lvl>
+    <w:lvl w:ilvl="8" w:tplc="0409001B" w:tentative="1">
+      <w:start w:val="1"/>
+      <w:numFmt w:val="lowerRoman"/>
+      <w:lvlText w:val="%9."/>
+      <w:lvlJc w:val="right"/>
+      <w:pPr>
+        <w:ind w:left="6480" w:hanging="180"/>
+      </w:pPr>
+    </w:lvl>
+  </w:abstractNum>
+  <w:abstractNum w:abstractNumId="7" w15:restartNumberingAfterBreak="0">
     <w:nsid w:val="1A601C45"/>
     <w:multiLevelType w:val="hybridMultilevel"/>
     <w:tmpl w:val="3574352A"/>
@@ -7865,7 +9109,7 @@
       </w:rPr>
     </w:lvl>
   </w:abstractNum>
-  <w:abstractNum w:abstractNumId="6" w15:restartNumberingAfterBreak="0">
+  <w:abstractNum w:abstractNumId="8" w15:restartNumberingAfterBreak="0">
     <w:nsid w:val="1D086FBE"/>
     <w:multiLevelType w:val="hybridMultilevel"/>
     <w:tmpl w:val="4F30725A"/>
@@ -7978,7 +9222,7 @@
       </w:rPr>
     </w:lvl>
   </w:abstractNum>
-  <w:abstractNum w:abstractNumId="7" w15:restartNumberingAfterBreak="0">
+  <w:abstractNum w:abstractNumId="9" w15:restartNumberingAfterBreak="0">
     <w:nsid w:val="31F547E8"/>
     <w:multiLevelType w:val="hybridMultilevel"/>
     <w:tmpl w:val="BBC8841A"/>
@@ -8064,7 +9308,96 @@
       </w:pPr>
     </w:lvl>
   </w:abstractNum>
-  <w:abstractNum w:abstractNumId="8" w15:restartNumberingAfterBreak="0">
+  <w:abstractNum w:abstractNumId="10" w15:restartNumberingAfterBreak="0">
+    <w:nsid w:val="328D7F58"/>
+    <w:multiLevelType w:val="hybridMultilevel"/>
+    <w:tmpl w:val="103299F8"/>
+    <w:lvl w:ilvl="0" w:tplc="0409000F">
+      <w:start w:val="1"/>
+      <w:numFmt w:val="decimal"/>
+      <w:lvlText w:val="%1."/>
+      <w:lvlJc w:val="left"/>
+      <w:pPr>
+        <w:ind w:left="720" w:hanging="360"/>
+      </w:pPr>
+      <w:rPr>
+        <w:rFonts w:hint="default"/>
+      </w:rPr>
+    </w:lvl>
+    <w:lvl w:ilvl="1" w:tplc="04090019" w:tentative="1">
+      <w:start w:val="1"/>
+      <w:numFmt w:val="lowerLetter"/>
+      <w:lvlText w:val="%2."/>
+      <w:lvlJc w:val="left"/>
+      <w:pPr>
+        <w:ind w:left="1440" w:hanging="360"/>
+      </w:pPr>
+    </w:lvl>
+    <w:lvl w:ilvl="2" w:tplc="0409001B" w:tentative="1">
+      <w:start w:val="1"/>
+      <w:numFmt w:val="lowerRoman"/>
+      <w:lvlText w:val="%3."/>
+      <w:lvlJc w:val="right"/>
+      <w:pPr>
+        <w:ind w:left="2160" w:hanging="180"/>
+      </w:pPr>
+    </w:lvl>
+    <w:lvl w:ilvl="3" w:tplc="0409000F" w:tentative="1">
+      <w:start w:val="1"/>
+      <w:numFmt w:val="decimal"/>
+      <w:lvlText w:val="%4."/>
+      <w:lvlJc w:val="left"/>
+      <w:pPr>
+        <w:ind w:left="2880" w:hanging="360"/>
+      </w:pPr>
+    </w:lvl>
+    <w:lvl w:ilvl="4" w:tplc="04090019" w:tentative="1">
+      <w:start w:val="1"/>
+      <w:numFmt w:val="lowerLetter"/>
+      <w:lvlText w:val="%5."/>
+      <w:lvlJc w:val="left"/>
+      <w:pPr>
+        <w:ind w:left="3600" w:hanging="360"/>
+      </w:pPr>
+    </w:lvl>
+    <w:lvl w:ilvl="5" w:tplc="0409001B" w:tentative="1">
+      <w:start w:val="1"/>
+      <w:numFmt w:val="lowerRoman"/>
+      <w:lvlText w:val="%6."/>
+      <w:lvlJc w:val="right"/>
+      <w:pPr>
+        <w:ind w:left="4320" w:hanging="180"/>
+      </w:pPr>
+    </w:lvl>
+    <w:lvl w:ilvl="6" w:tplc="0409000F" w:tentative="1">
+      <w:start w:val="1"/>
+      <w:numFmt w:val="decimal"/>
+      <w:lvlText w:val="%7."/>
+      <w:lvlJc w:val="left"/>
+      <w:pPr>
+        <w:ind w:left="5040" w:hanging="360"/>
+      </w:pPr>
+    </w:lvl>
+    <w:lvl w:ilvl="7" w:tplc="04090019" w:tentative="1">
+      <w:start w:val="1"/>
+      <w:numFmt w:val="lowerLetter"/>
+      <w:lvlText w:val="%8."/>
+      <w:lvlJc w:val="left"/>
+      <w:pPr>
+        <w:ind w:left="5760" w:hanging="360"/>
+      </w:pPr>
+    </w:lvl>
+    <w:lvl w:ilvl="8" w:tplc="0409001B" w:tentative="1">
+      <w:start w:val="1"/>
+      <w:numFmt w:val="lowerRoman"/>
+      <w:lvlText w:val="%9."/>
+      <w:lvlJc w:val="right"/>
+      <w:pPr>
+        <w:ind w:left="6480" w:hanging="180"/>
+      </w:pPr>
+    </w:lvl>
+  </w:abstractNum>
+  <w:abstractNum w:abstractNumId="11" w15:restartNumberingAfterBreak="0">
     <w:nsid w:val="3527688C"/>
     <w:multiLevelType w:val="hybridMultilevel"/>
     <w:tmpl w:val="2206C368"/>
@@ -8177,13 +9510,13 @@
       </w:rPr>
     </w:lvl>
   </w:abstractNum>
-  <w:abstractNum w:abstractNumId="9" w15:restartNumberingAfterBreak="0">
+  <w:abstractNum w:abstractNumId="12" w15:restartNumberingAfterBreak="0">
     <w:nsid w:val="35360822"/>
     <w:multiLevelType w:val="multilevel"/>
     <w:tmpl w:val="0226C1A8"/>
     <w:numStyleLink w:val="Styl1"/>
   </w:abstractNum>
-  <w:abstractNum w:abstractNumId="10" w15:restartNumberingAfterBreak="0">
+  <w:abstractNum w:abstractNumId="13" w15:restartNumberingAfterBreak="0">
     <w:nsid w:val="36FE5BAF"/>
     <w:multiLevelType w:val="hybridMultilevel"/>
     <w:tmpl w:val="21FE87EC"/>
@@ -8296,7 +9629,7 @@
       </w:pPr>
     </w:lvl>
   </w:abstractNum>
-  <w:abstractNum w:abstractNumId="11" w15:restartNumberingAfterBreak="0">
+  <w:abstractNum w:abstractNumId="14" w15:restartNumberingAfterBreak="0">
     <w:nsid w:val="37573D07"/>
     <w:multiLevelType w:val="multilevel"/>
     <w:tmpl w:val="74D4574C"/>
@@ -8454,7 +9787,7 @@
       </w:rPr>
     </w:lvl>
   </w:abstractNum>
-  <w:abstractNum w:abstractNumId="12" w15:restartNumberingAfterBreak="0">
+  <w:abstractNum w:abstractNumId="15" w15:restartNumberingAfterBreak="0">
     <w:nsid w:val="3883437A"/>
     <w:multiLevelType w:val="hybridMultilevel"/>
     <w:tmpl w:val="E3303A2C"/>
@@ -8567,7 +9900,7 @@
       </w:pPr>
     </w:lvl>
   </w:abstractNum>
-  <w:abstractNum w:abstractNumId="13" w15:restartNumberingAfterBreak="0">
+  <w:abstractNum w:abstractNumId="16" w15:restartNumberingAfterBreak="0">
     <w:nsid w:val="39861C0C"/>
     <w:multiLevelType w:val="multilevel"/>
     <w:tmpl w:val="50FE8D90"/>
@@ -8680,7 +10013,7 @@
       </w:rPr>
     </w:lvl>
   </w:abstractNum>
-  <w:abstractNum w:abstractNumId="14" w15:restartNumberingAfterBreak="0">
+  <w:abstractNum w:abstractNumId="17" w15:restartNumberingAfterBreak="0">
     <w:nsid w:val="39E0050E"/>
     <w:multiLevelType w:val="hybridMultilevel"/>
     <w:tmpl w:val="1DEE80F0"/>
@@ -8793,7 +10126,7 @@
       </w:rPr>
     </w:lvl>
   </w:abstractNum>
-  <w:abstractNum w:abstractNumId="15" w15:restartNumberingAfterBreak="0">
+  <w:abstractNum w:abstractNumId="18" w15:restartNumberingAfterBreak="0">
     <w:nsid w:val="3A435DA3"/>
     <w:multiLevelType w:val="hybridMultilevel"/>
     <w:tmpl w:val="73D42544"/>
@@ -8907,7 +10240,7 @@
       </w:rPr>
     </w:lvl>
   </w:abstractNum>
-  <w:abstractNum w:abstractNumId="16" w15:restartNumberingAfterBreak="0">
+  <w:abstractNum w:abstractNumId="19" w15:restartNumberingAfterBreak="0">
     <w:nsid w:val="3E160F2D"/>
     <w:multiLevelType w:val="hybridMultilevel"/>
     <w:tmpl w:val="9E103830"/>
@@ -9020,7 +10353,7 @@
       </w:rPr>
     </w:lvl>
   </w:abstractNum>
-  <w:abstractNum w:abstractNumId="17" w15:restartNumberingAfterBreak="0">
+  <w:abstractNum w:abstractNumId="20" w15:restartNumberingAfterBreak="0">
     <w:nsid w:val="419C2ED9"/>
     <w:multiLevelType w:val="hybridMultilevel"/>
     <w:tmpl w:val="757A251A"/>
@@ -9133,7 +10466,7 @@
       </w:rPr>
     </w:lvl>
   </w:abstractNum>
-  <w:abstractNum w:abstractNumId="18" w15:restartNumberingAfterBreak="0">
+  <w:abstractNum w:abstractNumId="21" w15:restartNumberingAfterBreak="0">
     <w:nsid w:val="4400705E"/>
     <w:multiLevelType w:val="hybridMultilevel"/>
     <w:tmpl w:val="0226C1A8"/>
@@ -9246,7 +10579,7 @@
       </w:rPr>
     </w:lvl>
   </w:abstractNum>
-  <w:abstractNum w:abstractNumId="19" w15:restartNumberingAfterBreak="0">
+  <w:abstractNum w:abstractNumId="22" w15:restartNumberingAfterBreak="0">
     <w:nsid w:val="4863476F"/>
     <w:multiLevelType w:val="hybridMultilevel"/>
     <w:tmpl w:val="6E0079CC"/>
@@ -9359,7 +10692,7 @@
       </w:rPr>
     </w:lvl>
   </w:abstractNum>
-  <w:abstractNum w:abstractNumId="20" w15:restartNumberingAfterBreak="0">
+  <w:abstractNum w:abstractNumId="23" w15:restartNumberingAfterBreak="0">
     <w:nsid w:val="4B39168D"/>
     <w:multiLevelType w:val="hybridMultilevel"/>
     <w:tmpl w:val="B96E5568"/>
@@ -9445,7 +10778,7 @@
       </w:pPr>
     </w:lvl>
   </w:abstractNum>
-  <w:abstractNum w:abstractNumId="21" w15:restartNumberingAfterBreak="0">
+  <w:abstractNum w:abstractNumId="24" w15:restartNumberingAfterBreak="0">
     <w:nsid w:val="57651366"/>
     <w:multiLevelType w:val="hybridMultilevel"/>
     <w:tmpl w:val="DEFADD68"/>
@@ -9558,7 +10891,7 @@
       </w:rPr>
     </w:lvl>
   </w:abstractNum>
-  <w:abstractNum w:abstractNumId="22" w15:restartNumberingAfterBreak="0">
+  <w:abstractNum w:abstractNumId="25" w15:restartNumberingAfterBreak="0">
     <w:nsid w:val="5A43083C"/>
     <w:multiLevelType w:val="multilevel"/>
     <w:tmpl w:val="47480AB4"/>
@@ -9671,7 +11004,7 @@
       </w:rPr>
     </w:lvl>
   </w:abstractNum>
-  <w:abstractNum w:abstractNumId="23" w15:restartNumberingAfterBreak="0">
+  <w:abstractNum w:abstractNumId="26" w15:restartNumberingAfterBreak="0">
     <w:nsid w:val="5A9F60B1"/>
     <w:multiLevelType w:val="hybridMultilevel"/>
     <w:tmpl w:val="703AB982"/>
@@ -9784,7 +11117,96 @@
       </w:rPr>
     </w:lvl>
   </w:abstractNum>
-  <w:abstractNum w:abstractNumId="24" w15:restartNumberingAfterBreak="0">
+  <w:abstractNum w:abstractNumId="27" w15:restartNumberingAfterBreak="0">
+    <w:nsid w:val="5BFF092C"/>
+    <w:multiLevelType w:val="hybridMultilevel"/>
+    <w:tmpl w:val="35AC5830"/>
+    <w:lvl w:ilvl="0" w:tplc="0409000F">
+      <w:start w:val="1"/>
+      <w:numFmt w:val="decimal"/>
+      <w:lvlText w:val="%1."/>
+      <w:lvlJc w:val="left"/>
+      <w:pPr>
+        <w:ind w:left="720" w:hanging="360"/>
+      </w:pPr>
+      <w:rPr>
+        <w:rFonts w:hint="default"/>
+      </w:rPr>
+    </w:lvl>
+    <w:lvl w:ilvl="1" w:tplc="04090019" w:tentative="1">
+      <w:start w:val="1"/>
+      <w:numFmt w:val="lowerLetter"/>
+      <w:lvlText w:val="%2."/>
+      <w:lvlJc w:val="left"/>
+      <w:pPr>
+        <w:ind w:left="1440" w:hanging="360"/>
+      </w:pPr>
+    </w:lvl>
+    <w:lvl w:ilvl="2" w:tplc="0409001B" w:tentative="1">
+      <w:start w:val="1"/>
+      <w:numFmt w:val="lowerRoman"/>
+      <w:lvlText w:val="%3."/>
+      <w:lvlJc w:val="right"/>
+      <w:pPr>
+        <w:ind w:left="2160" w:hanging="180"/>
+      </w:pPr>
+    </w:lvl>
+    <w:lvl w:ilvl="3" w:tplc="0409000F" w:tentative="1">
+      <w:start w:val="1"/>
+      <w:numFmt w:val="decimal"/>
+      <w:lvlText w:val="%4."/>
+      <w:lvlJc w:val="left"/>
+      <w:pPr>
+        <w:ind w:left="2880" w:hanging="360"/>
+      </w:pPr>
+    </w:lvl>
+    <w:lvl w:ilvl="4" w:tplc="04090019" w:tentative="1">
+      <w:start w:val="1"/>
+      <w:numFmt w:val="lowerLetter"/>
+      <w:lvlText w:val="%5."/>
+      <w:lvlJc w:val="left"/>
+      <w:pPr>
+        <w:ind w:left="3600" w:hanging="360"/>
+      </w:pPr>
+    </w:lvl>
+    <w:lvl w:ilvl="5" w:tplc="0409001B" w:tentative="1">
+      <w:start w:val="1"/>
+      <w:numFmt w:val="lowerRoman"/>
+      <w:lvlText w:val="%6."/>
+      <w:lvlJc w:val="right"/>
+      <w:pPr>
+        <w:ind w:left="4320" w:hanging="180"/>
+      </w:pPr>
+    </w:lvl>
+    <w:lvl w:ilvl="6" w:tplc="0409000F" w:tentative="1">
+      <w:start w:val="1"/>
+      <w:numFmt w:val="decimal"/>
+      <w:lvlText w:val="%7."/>
+      <w:lvlJc w:val="left"/>
+      <w:pPr>
+        <w:ind w:left="5040" w:hanging="360"/>
+      </w:pPr>
+    </w:lvl>
+    <w:lvl w:ilvl="7" w:tplc="04090019" w:tentative="1">
+      <w:start w:val="1"/>
+      <w:numFmt w:val="lowerLetter"/>
+      <w:lvlText w:val="%8."/>
+      <w:lvlJc w:val="left"/>
+      <w:pPr>
+        <w:ind w:left="5760" w:hanging="360"/>
+      </w:pPr>
+    </w:lvl>
+    <w:lvl w:ilvl="8" w:tplc="0409001B" w:tentative="1">
+      <w:start w:val="1"/>
+      <w:numFmt w:val="lowerRoman"/>
+      <w:lvlText w:val="%9."/>
+      <w:lvlJc w:val="right"/>
+      <w:pPr>
+        <w:ind w:left="6480" w:hanging="180"/>
+      </w:pPr>
+    </w:lvl>
+  </w:abstractNum>
+  <w:abstractNum w:abstractNumId="28" w15:restartNumberingAfterBreak="0">
     <w:nsid w:val="5DC76AF4"/>
     <w:multiLevelType w:val="hybridMultilevel"/>
     <w:tmpl w:val="94CE4FF4"/>
@@ -9897,7 +11319,7 @@
       </w:rPr>
     </w:lvl>
   </w:abstractNum>
-  <w:abstractNum w:abstractNumId="25" w15:restartNumberingAfterBreak="0">
+  <w:abstractNum w:abstractNumId="29" w15:restartNumberingAfterBreak="0">
     <w:nsid w:val="61596E31"/>
     <w:multiLevelType w:val="multilevel"/>
     <w:tmpl w:val="3CD292EA"/>
@@ -10010,7 +11432,7 @@
       </w:rPr>
     </w:lvl>
   </w:abstractNum>
-  <w:abstractNum w:abstractNumId="26" w15:restartNumberingAfterBreak="0">
+  <w:abstractNum w:abstractNumId="30" w15:restartNumberingAfterBreak="0">
     <w:nsid w:val="61A130A5"/>
     <w:multiLevelType w:val="hybridMultilevel"/>
     <w:tmpl w:val="9C18F354"/>
@@ -10123,7 +11545,7 @@
       </w:rPr>
     </w:lvl>
   </w:abstractNum>
-  <w:abstractNum w:abstractNumId="27" w15:restartNumberingAfterBreak="0">
+  <w:abstractNum w:abstractNumId="31" w15:restartNumberingAfterBreak="0">
     <w:nsid w:val="626B6024"/>
     <w:multiLevelType w:val="hybridMultilevel"/>
     <w:tmpl w:val="41085C14"/>
@@ -10236,7 +11658,7 @@
       </w:rPr>
     </w:lvl>
   </w:abstractNum>
-  <w:abstractNum w:abstractNumId="28" w15:restartNumberingAfterBreak="0">
+  <w:abstractNum w:abstractNumId="32" w15:restartNumberingAfterBreak="0">
     <w:nsid w:val="672836C6"/>
     <w:multiLevelType w:val="hybridMultilevel"/>
     <w:tmpl w:val="E2A447E4"/>
@@ -10349,7 +11771,7 @@
       </w:rPr>
     </w:lvl>
   </w:abstractNum>
-  <w:abstractNum w:abstractNumId="29" w15:restartNumberingAfterBreak="0">
+  <w:abstractNum w:abstractNumId="33" w15:restartNumberingAfterBreak="0">
     <w:nsid w:val="6B4B6217"/>
     <w:multiLevelType w:val="multilevel"/>
     <w:tmpl w:val="0226C1A8"/>
@@ -10464,7 +11886,7 @@
       </w:rPr>
     </w:lvl>
   </w:abstractNum>
-  <w:abstractNum w:abstractNumId="30" w15:restartNumberingAfterBreak="0">
+  <w:abstractNum w:abstractNumId="34" w15:restartNumberingAfterBreak="0">
     <w:nsid w:val="6F0F64AE"/>
     <w:multiLevelType w:val="multilevel"/>
     <w:tmpl w:val="C792A67E"/>
@@ -10585,7 +12007,7 @@
       </w:rPr>
     </w:lvl>
   </w:abstractNum>
-  <w:abstractNum w:abstractNumId="31" w15:restartNumberingAfterBreak="0">
+  <w:abstractNum w:abstractNumId="35" w15:restartNumberingAfterBreak="0">
     <w:nsid w:val="72127DE3"/>
     <w:multiLevelType w:val="hybridMultilevel"/>
     <w:tmpl w:val="941A24D0"/>
@@ -10698,7 +12120,233 @@
       </w:rPr>
     </w:lvl>
   </w:abstractNum>
-  <w:abstractNum w:abstractNumId="32" w15:restartNumberingAfterBreak="0">
+  <w:abstractNum w:abstractNumId="36" w15:restartNumberingAfterBreak="0">
+    <w:nsid w:val="73887731"/>
+    <w:multiLevelType w:val="hybridMultilevel"/>
+    <w:tmpl w:val="C3D8B390"/>
+    <w:lvl w:ilvl="0" w:tplc="04090001">
+      <w:start w:val="1"/>
+      <w:numFmt w:val="bullet"/>
+      <w:lvlText w:val=""/>
+      <w:lvlJc w:val="left"/>
+      <w:pPr>
+        <w:ind w:left="1080" w:hanging="360"/>
+      </w:pPr>
+      <w:rPr>
+        <w:rFonts w:ascii="Symbol" w:hAnsi="Symbol" w:hint="default"/>
+      </w:rPr>
+    </w:lvl>
+    <w:lvl w:ilvl="1" w:tplc="04090003" w:tentative="1">
+      <w:start w:val="1"/>
+      <w:numFmt w:val="bullet"/>
+      <w:lvlText w:val="o"/>
+      <w:lvlJc w:val="left"/>
+      <w:pPr>
+        <w:ind w:left="1800" w:hanging="360"/>
+      </w:pPr>
+      <w:rPr>
+        <w:rFonts w:ascii="Courier New" w:hAnsi="Courier New" w:cs="Courier New" w:hint="default"/>
+      </w:rPr>
+    </w:lvl>
+    <w:lvl w:ilvl="2" w:tplc="04090005" w:tentative="1">
+      <w:start w:val="1"/>
+      <w:numFmt w:val="bullet"/>
+      <w:lvlText w:val=""/>
+      <w:lvlJc w:val="left"/>
+      <w:pPr>
+        <w:ind w:left="2520" w:hanging="360"/>
+      </w:pPr>
+      <w:rPr>
+        <w:rFonts w:ascii="Wingdings" w:hAnsi="Wingdings" w:hint="default"/>
+      </w:rPr>
+    </w:lvl>
+    <w:lvl w:ilvl="3" w:tplc="04090001" w:tentative="1">
+      <w:start w:val="1"/>
+      <w:numFmt w:val="bullet"/>
+      <w:lvlText w:val=""/>
+      <w:lvlJc w:val="left"/>
+      <w:pPr>
+        <w:ind w:left="3240" w:hanging="360"/>
+      </w:pPr>
+      <w:rPr>
+        <w:rFonts w:ascii="Symbol" w:hAnsi="Symbol" w:hint="default"/>
+      </w:rPr>
+    </w:lvl>
+    <w:lvl w:ilvl="4" w:tplc="04090003" w:tentative="1">
+      <w:start w:val="1"/>
+      <w:numFmt w:val="bullet"/>
+      <w:lvlText w:val="o"/>
+      <w:lvlJc w:val="left"/>
+      <w:pPr>
+        <w:ind w:left="3960" w:hanging="360"/>
+      </w:pPr>
+      <w:rPr>
+        <w:rFonts w:ascii="Courier New" w:hAnsi="Courier New" w:cs="Courier New" w:hint="default"/>
+      </w:rPr>
+    </w:lvl>
+    <w:lvl w:ilvl="5" w:tplc="04090005" w:tentative="1">
+      <w:start w:val="1"/>
+      <w:numFmt w:val="bullet"/>
+      <w:lvlText w:val=""/>
+      <w:lvlJc w:val="left"/>
+      <w:pPr>
+        <w:ind w:left="4680" w:hanging="360"/>
+      </w:pPr>
+      <w:rPr>
+        <w:rFonts w:ascii="Wingdings" w:hAnsi="Wingdings" w:hint="default"/>
+      </w:rPr>
+    </w:lvl>
+    <w:lvl w:ilvl="6" w:tplc="04090001" w:tentative="1">
+      <w:start w:val="1"/>
+      <w:numFmt w:val="bullet"/>
+      <w:lvlText w:val=""/>
+      <w:lvlJc w:val="left"/>
+      <w:pPr>
+        <w:ind w:left="5400" w:hanging="360"/>
+      </w:pPr>
+      <w:rPr>
+        <w:rFonts w:ascii="Symbol" w:hAnsi="Symbol" w:hint="default"/>
+      </w:rPr>
+    </w:lvl>
+    <w:lvl w:ilvl="7" w:tplc="04090003" w:tentative="1">
+      <w:start w:val="1"/>
+      <w:numFmt w:val="bullet"/>
+      <w:lvlText w:val="o"/>
+      <w:lvlJc w:val="left"/>
+      <w:pPr>
+        <w:ind w:left="6120" w:hanging="360"/>
+      </w:pPr>
+      <w:rPr>
+        <w:rFonts w:ascii="Courier New" w:hAnsi="Courier New" w:cs="Courier New" w:hint="default"/>
+      </w:rPr>
+    </w:lvl>
+    <w:lvl w:ilvl="8" w:tplc="04090005" w:tentative="1">
+      <w:start w:val="1"/>
+      <w:numFmt w:val="bullet"/>
+      <w:lvlText w:val=""/>
+      <w:lvlJc w:val="left"/>
+      <w:pPr>
+        <w:ind w:left="6840" w:hanging="360"/>
+      </w:pPr>
+      <w:rPr>
+        <w:rFonts w:ascii="Wingdings" w:hAnsi="Wingdings" w:hint="default"/>
+      </w:rPr>
+    </w:lvl>
+  </w:abstractNum>
+  <w:abstractNum w:abstractNumId="37" w15:restartNumberingAfterBreak="0">
+    <w:nsid w:val="75DC5885"/>
+    <w:multiLevelType w:val="hybridMultilevel"/>
+    <w:tmpl w:val="8014F104"/>
+    <w:lvl w:ilvl="0" w:tplc="04090001">
+      <w:start w:val="1"/>
+      <w:numFmt w:val="bullet"/>
+      <w:lvlText w:val=""/>
+      <w:lvlJc w:val="left"/>
+      <w:pPr>
+        <w:ind w:left="1789" w:hanging="360"/>
+      </w:pPr>
+      <w:rPr>
+        <w:rFonts w:ascii="Symbol" w:hAnsi="Symbol" w:hint="default"/>
+      </w:rPr>
+    </w:lvl>
+    <w:lvl w:ilvl="1" w:tplc="04090003" w:tentative="1">
+      <w:start w:val="1"/>
+      <w:numFmt w:val="bullet"/>
+      <w:lvlText w:val="o"/>
+      <w:lvlJc w:val="left"/>
+      <w:pPr>
+        <w:ind w:left="2509" w:hanging="360"/>
+      </w:pPr>
+      <w:rPr>
+        <w:rFonts w:ascii="Courier New" w:hAnsi="Courier New" w:cs="Courier New" w:hint="default"/>
+      </w:rPr>
+    </w:lvl>
+    <w:lvl w:ilvl="2" w:tplc="04090005" w:tentative="1">
+      <w:start w:val="1"/>
+      <w:numFmt w:val="bullet"/>
+      <w:lvlText w:val=""/>
+      <w:lvlJc w:val="left"/>
+      <w:pPr>
+        <w:ind w:left="3229" w:hanging="360"/>
+      </w:pPr>
+      <w:rPr>
+        <w:rFonts w:ascii="Wingdings" w:hAnsi="Wingdings" w:hint="default"/>
+      </w:rPr>
+    </w:lvl>
+    <w:lvl w:ilvl="3" w:tplc="04090001" w:tentative="1">
+      <w:start w:val="1"/>
+      <w:numFmt w:val="bullet"/>
+      <w:lvlText w:val=""/>
+      <w:lvlJc w:val="left"/>
+      <w:pPr>
+        <w:ind w:left="3949" w:hanging="360"/>
+      </w:pPr>
+      <w:rPr>
+        <w:rFonts w:ascii="Symbol" w:hAnsi="Symbol" w:hint="default"/>
+      </w:rPr>
+    </w:lvl>
+    <w:lvl w:ilvl="4" w:tplc="04090003" w:tentative="1">
+      <w:start w:val="1"/>
+      <w:numFmt w:val="bullet"/>
+      <w:lvlText w:val="o"/>
+      <w:lvlJc w:val="left"/>
+      <w:pPr>
+        <w:ind w:left="4669" w:hanging="360"/>
+      </w:pPr>
+      <w:rPr>
+        <w:rFonts w:ascii="Courier New" w:hAnsi="Courier New" w:cs="Courier New" w:hint="default"/>
+      </w:rPr>
+    </w:lvl>
+    <w:lvl w:ilvl="5" w:tplc="04090005" w:tentative="1">
+      <w:start w:val="1"/>
+      <w:numFmt w:val="bullet"/>
+      <w:lvlText w:val=""/>
+      <w:lvlJc w:val="left"/>
+      <w:pPr>
+        <w:ind w:left="5389" w:hanging="360"/>
+      </w:pPr>
+      <w:rPr>
+        <w:rFonts w:ascii="Wingdings" w:hAnsi="Wingdings" w:hint="default"/>
+      </w:rPr>
+    </w:lvl>
+    <w:lvl w:ilvl="6" w:tplc="04090001" w:tentative="1">
+      <w:start w:val="1"/>
+      <w:numFmt w:val="bullet"/>
+      <w:lvlText w:val=""/>
+      <w:lvlJc w:val="left"/>
+      <w:pPr>
+        <w:ind w:left="6109" w:hanging="360"/>
+      </w:pPr>
+      <w:rPr>
+        <w:rFonts w:ascii="Symbol" w:hAnsi="Symbol" w:hint="default"/>
+      </w:rPr>
+    </w:lvl>
+    <w:lvl w:ilvl="7" w:tplc="04090003" w:tentative="1">
+      <w:start w:val="1"/>
+      <w:numFmt w:val="bullet"/>
+      <w:lvlText w:val="o"/>
+      <w:lvlJc w:val="left"/>
+      <w:pPr>
+        <w:ind w:left="6829" w:hanging="360"/>
+      </w:pPr>
+      <w:rPr>
+        <w:rFonts w:ascii="Courier New" w:hAnsi="Courier New" w:cs="Courier New" w:hint="default"/>
+      </w:rPr>
+    </w:lvl>
+    <w:lvl w:ilvl="8" w:tplc="04090005" w:tentative="1">
+      <w:start w:val="1"/>
+      <w:numFmt w:val="bullet"/>
+      <w:lvlText w:val=""/>
+      <w:lvlJc w:val="left"/>
+      <w:pPr>
+        <w:ind w:left="7549" w:hanging="360"/>
+      </w:pPr>
+      <w:rPr>
+        <w:rFonts w:ascii="Wingdings" w:hAnsi="Wingdings" w:hint="default"/>
+      </w:rPr>
+    </w:lvl>
+  </w:abstractNum>
+  <w:abstractNum w:abstractNumId="38" w15:restartNumberingAfterBreak="0">
     <w:nsid w:val="77C213EC"/>
     <w:multiLevelType w:val="hybridMultilevel"/>
     <w:tmpl w:val="2F148368"/>
@@ -10787,7 +12435,7 @@
       </w:pPr>
     </w:lvl>
   </w:abstractNum>
-  <w:abstractNum w:abstractNumId="33" w15:restartNumberingAfterBreak="0">
+  <w:abstractNum w:abstractNumId="39" w15:restartNumberingAfterBreak="0">
     <w:nsid w:val="791A3FD0"/>
     <w:multiLevelType w:val="multilevel"/>
     <w:tmpl w:val="527E17EA"/>
@@ -10936,7 +12584,96 @@
       </w:pPr>
     </w:lvl>
   </w:abstractNum>
-  <w:abstractNum w:abstractNumId="34" w15:restartNumberingAfterBreak="0">
+  <w:abstractNum w:abstractNumId="40" w15:restartNumberingAfterBreak="0">
+    <w:nsid w:val="7B041BEC"/>
+    <w:multiLevelType w:val="hybridMultilevel"/>
+    <w:tmpl w:val="A6F0F66C"/>
+    <w:lvl w:ilvl="0" w:tplc="E0EE9222">
+      <w:start w:val="1"/>
+      <w:numFmt w:val="decimal"/>
+      <w:lvlText w:val="%1."/>
+      <w:lvlJc w:val="left"/>
+      <w:pPr>
+        <w:ind w:left="1069" w:hanging="360"/>
+      </w:pPr>
+      <w:rPr>
+        <w:rFonts w:hint="default"/>
+      </w:rPr>
+    </w:lvl>
+    <w:lvl w:ilvl="1" w:tplc="04090019" w:tentative="1">
+      <w:start w:val="1"/>
+      <w:numFmt w:val="lowerLetter"/>
+      <w:lvlText w:val="%2."/>
+      <w:lvlJc w:val="left"/>
+      <w:pPr>
+        <w:ind w:left="1789" w:hanging="360"/>
+      </w:pPr>
+    </w:lvl>
+    <w:lvl w:ilvl="2" w:tplc="0409001B" w:tentative="1">
+      <w:start w:val="1"/>
+      <w:numFmt w:val="lowerRoman"/>
+      <w:lvlText w:val="%3."/>
+      <w:lvlJc w:val="right"/>
+      <w:pPr>
+        <w:ind w:left="2509" w:hanging="180"/>
+      </w:pPr>
+    </w:lvl>
+    <w:lvl w:ilvl="3" w:tplc="0409000F" w:tentative="1">
+      <w:start w:val="1"/>
+      <w:numFmt w:val="decimal"/>
+      <w:lvlText w:val="%4."/>
+      <w:lvlJc w:val="left"/>
+      <w:pPr>
+        <w:ind w:left="3229" w:hanging="360"/>
+      </w:pPr>
+    </w:lvl>
+    <w:lvl w:ilvl="4" w:tplc="04090019" w:tentative="1">
+      <w:start w:val="1"/>
+      <w:numFmt w:val="lowerLetter"/>
+      <w:lvlText w:val="%5."/>
+      <w:lvlJc w:val="left"/>
+      <w:pPr>
+        <w:ind w:left="3949" w:hanging="360"/>
+      </w:pPr>
+    </w:lvl>
+    <w:lvl w:ilvl="5" w:tplc="0409001B" w:tentative="1">
+      <w:start w:val="1"/>
+      <w:numFmt w:val="lowerRoman"/>
+      <w:lvlText w:val="%6."/>
+      <w:lvlJc w:val="right"/>
+      <w:pPr>
+        <w:ind w:left="4669" w:hanging="180"/>
+      </w:pPr>
+    </w:lvl>
+    <w:lvl w:ilvl="6" w:tplc="0409000F" w:tentative="1">
+      <w:start w:val="1"/>
+      <w:numFmt w:val="decimal"/>
+      <w:lvlText w:val="%7."/>
+      <w:lvlJc w:val="left"/>
+      <w:pPr>
+        <w:ind w:left="5389" w:hanging="360"/>
+      </w:pPr>
+    </w:lvl>
+    <w:lvl w:ilvl="7" w:tplc="04090019" w:tentative="1">
+      <w:start w:val="1"/>
+      <w:numFmt w:val="lowerLetter"/>
+      <w:lvlText w:val="%8."/>
+      <w:lvlJc w:val="left"/>
+      <w:pPr>
+        <w:ind w:left="6109" w:hanging="360"/>
+      </w:pPr>
+    </w:lvl>
+    <w:lvl w:ilvl="8" w:tplc="0409001B" w:tentative="1">
+      <w:start w:val="1"/>
+      <w:numFmt w:val="lowerRoman"/>
+      <w:lvlText w:val="%9."/>
+      <w:lvlJc w:val="right"/>
+      <w:pPr>
+        <w:ind w:left="6829" w:hanging="180"/>
+      </w:pPr>
+    </w:lvl>
+  </w:abstractNum>
+  <w:abstractNum w:abstractNumId="41" w15:restartNumberingAfterBreak="0">
     <w:nsid w:val="7DCC5A61"/>
     <w:multiLevelType w:val="hybridMultilevel"/>
     <w:tmpl w:val="F9446412"/>
@@ -11025,7 +12762,7 @@
       </w:pPr>
     </w:lvl>
   </w:abstractNum>
-  <w:abstractNum w:abstractNumId="35" w15:restartNumberingAfterBreak="0">
+  <w:abstractNum w:abstractNumId="42" w15:restartNumberingAfterBreak="0">
     <w:nsid w:val="7E402078"/>
     <w:multiLevelType w:val="hybridMultilevel"/>
     <w:tmpl w:val="A7A04174"/>
@@ -11139,58 +12876,58 @@
     </w:lvl>
   </w:abstractNum>
   <w:num w:numId="1">
-    <w:abstractNumId w:val="30"/>
+    <w:abstractNumId w:val="34"/>
   </w:num>
   <w:num w:numId="2">
-    <w:abstractNumId w:val="16"/>
+    <w:abstractNumId w:val="19"/>
   </w:num>
   <w:num w:numId="3">
-    <w:abstractNumId w:val="24"/>
+    <w:abstractNumId w:val="28"/>
   </w:num>
   <w:num w:numId="4">
-    <w:abstractNumId w:val="14"/>
+    <w:abstractNumId w:val="17"/>
   </w:num>
   <w:num w:numId="5">
-    <w:abstractNumId w:val="25"/>
+    <w:abstractNumId w:val="29"/>
   </w:num>
   <w:num w:numId="6">
-    <w:abstractNumId w:val="23"/>
+    <w:abstractNumId w:val="26"/>
   </w:num>
   <w:num w:numId="7">
     <w:abstractNumId w:val="2"/>
   </w:num>
   <w:num w:numId="8">
+    <w:abstractNumId w:val="7"/>
+  </w:num>
+  <w:num w:numId="9">
+    <w:abstractNumId w:val="31"/>
+  </w:num>
+  <w:num w:numId="10">
+    <w:abstractNumId w:val="38"/>
+  </w:num>
+  <w:num w:numId="11">
+    <w:abstractNumId w:val="35"/>
+  </w:num>
+  <w:num w:numId="12">
+    <w:abstractNumId w:val="21"/>
+  </w:num>
+  <w:num w:numId="13">
+    <w:abstractNumId w:val="15"/>
+  </w:num>
+  <w:num w:numId="14">
+    <w:abstractNumId w:val="32"/>
+  </w:num>
+  <w:num w:numId="15">
     <w:abstractNumId w:val="5"/>
   </w:num>
-  <w:num w:numId="9">
-    <w:abstractNumId w:val="27"/>
+  <w:num w:numId="16">
+    <w:abstractNumId w:val="33"/>
   </w:num>
-  <w:num w:numId="10">
-    <w:abstractNumId w:val="32"/>
-  </w:num>
-  <w:num w:numId="11">
-    <w:abstractNumId w:val="31"/>
-  </w:num>
-  <w:num w:numId="12">
-    <w:abstractNumId w:val="18"/>
-  </w:num>
-  <w:num w:numId="13">
+  <w:num w:numId="17">
     <w:abstractNumId w:val="12"/>
   </w:num>
-  <w:num w:numId="14">
-    <w:abstractNumId w:val="28"/>
-  </w:num>
-  <w:num w:numId="15">
-    <w:abstractNumId w:val="4"/>
-  </w:num>
-  <w:num w:numId="16">
-    <w:abstractNumId w:val="29"/>
-  </w:num>
-  <w:num w:numId="17">
-    <w:abstractNumId w:val="9"/>
-  </w:num>
   <w:num w:numId="18">
-    <w:abstractNumId w:val="22"/>
+    <w:abstractNumId w:val="25"/>
   </w:num>
   <w:num w:numId="19">
     <w:abstractNumId w:val="3"/>
@@ -11199,52 +12936,73 @@
     <w:abstractNumId w:val="1"/>
   </w:num>
   <w:num w:numId="21">
-    <w:abstractNumId w:val="11"/>
+    <w:abstractNumId w:val="14"/>
   </w:num>
   <w:num w:numId="22">
-    <w:abstractNumId w:val="17"/>
+    <w:abstractNumId w:val="20"/>
   </w:num>
   <w:num w:numId="23">
-    <w:abstractNumId w:val="7"/>
+    <w:abstractNumId w:val="9"/>
   </w:num>
   <w:num w:numId="24">
     <w:abstractNumId w:val="0"/>
   </w:num>
   <w:num w:numId="25">
+    <w:abstractNumId w:val="11"/>
+  </w:num>
+  <w:num w:numId="26">
+    <w:abstractNumId w:val="30"/>
+  </w:num>
+  <w:num w:numId="27">
+    <w:abstractNumId w:val="18"/>
+  </w:num>
+  <w:num w:numId="28">
+    <w:abstractNumId w:val="42"/>
+  </w:num>
+  <w:num w:numId="29">
+    <w:abstractNumId w:val="23"/>
+  </w:num>
+  <w:num w:numId="30">
+    <w:abstractNumId w:val="16"/>
+  </w:num>
+  <w:num w:numId="31">
+    <w:abstractNumId w:val="22"/>
+  </w:num>
+  <w:num w:numId="32">
     <w:abstractNumId w:val="8"/>
   </w:num>
-  <w:num w:numId="26">
-    <w:abstractNumId w:val="26"/>
-  </w:num>
-  <w:num w:numId="27">
-    <w:abstractNumId w:val="15"/>
-  </w:num>
-  <w:num w:numId="28">
-    <w:abstractNumId w:val="35"/>
-  </w:num>
-  <w:num w:numId="29">
-    <w:abstractNumId w:val="20"/>
-  </w:num>
-  <w:num w:numId="30">
+  <w:num w:numId="33">
     <w:abstractNumId w:val="13"/>
   </w:num>
-  <w:num w:numId="31">
-    <w:abstractNumId w:val="19"/>
+  <w:num w:numId="34">
+    <w:abstractNumId w:val="39"/>
   </w:num>
-  <w:num w:numId="32">
+  <w:num w:numId="35">
+    <w:abstractNumId w:val="41"/>
+  </w:num>
+  <w:num w:numId="36">
+    <w:abstractNumId w:val="24"/>
+  </w:num>
+  <w:num w:numId="37">
+    <w:abstractNumId w:val="10"/>
+  </w:num>
+  <w:num w:numId="38">
+    <w:abstractNumId w:val="40"/>
+  </w:num>
+  <w:num w:numId="39">
+    <w:abstractNumId w:val="37"/>
+  </w:num>
+  <w:num w:numId="40">
     <w:abstractNumId w:val="6"/>
   </w:num>
-  <w:num w:numId="33">
-    <w:abstractNumId w:val="10"/>
+  <w:num w:numId="41">
+    <w:abstractNumId w:val="4"/>
   </w:num>
-  <w:num w:numId="34">
-    <w:abstractNumId w:val="33"/>
+  <w:num w:numId="42">
+    <w:abstractNumId w:val="36"/>
   </w:num>
-  <w:num w:numId="35">
-    <w:abstractNumId w:val="34"/>
-  </w:num>
-  <w:num w:numId="36">
-    <w:abstractNumId w:val="21"/>
+  <w:num w:numId="43">
+    <w:abstractNumId w:val="27"/>
   </w:num>
 </w:numbering>
 </file>
@@ -11897,6 +13655,7 @@
   <w:style w:type="character" w:default="1" w:styleId="Domylnaczcionkaakapitu">
     <w:name w:val="Default Paragraph Font"/>
     <w:uiPriority w:val="1"/>
+    <w:semiHidden/>
     <w:unhideWhenUsed/>
   </w:style>
   <w:style w:type="table" w:default="1" w:styleId="Standardowy">
@@ -12580,6 +14339,39 @@
       <w:spacing w:after="0"/>
     </w:pPr>
   </w:style>
+  <w:style w:type="table" w:styleId="Tabela-Siatka">
+    <w:name w:val="Table Grid"/>
+    <w:basedOn w:val="Standardowy"/>
+    <w:uiPriority w:val="39"/>
+    <w:rsid w:val="006E59DC"/>
+    <w:pPr>
+      <w:spacing w:after="0" w:line="240" w:lineRule="auto"/>
+    </w:pPr>
+    <w:tblPr>
+      <w:tblBorders>
+        <w:top w:val="single" w:sz="4" w:space="0" w:color="auto"/>
+        <w:left w:val="single" w:sz="4" w:space="0" w:color="auto"/>
+        <w:bottom w:val="single" w:sz="4" w:space="0" w:color="auto"/>
+        <w:right w:val="single" w:sz="4" w:space="0" w:color="auto"/>
+        <w:insideH w:val="single" w:sz="4" w:space="0" w:color="auto"/>
+        <w:insideV w:val="single" w:sz="4" w:space="0" w:color="auto"/>
+      </w:tblBorders>
+    </w:tblPr>
+  </w:style>
+  <w:style w:type="character" w:styleId="Odwoanieintensywne">
+    <w:name w:val="Intense Reference"/>
+    <w:basedOn w:val="Domylnaczcionkaakapitu"/>
+    <w:uiPriority w:val="32"/>
+    <w:qFormat/>
+    <w:rsid w:val="00172540"/>
+    <w:rPr>
+      <w:b/>
+      <w:bCs/>
+      <w:smallCaps/>
+      <w:color w:val="4472C4" w:themeColor="accent1"/>
+      <w:spacing w:val="5"/>
+    </w:rPr>
+  </w:style>
 </w:styles>
 </file>
 

</xml_diff>